<commit_message>
Updated question that wasn't fully filled out
</commit_message>
<xml_diff>
--- a/Activity 3-7 Questions.docx
+++ b/Activity 3-7 Questions.docx
@@ -1288,7 +1288,7 @@
           <w:color w:val="0000ff"/>
           <w:rtl w:val="0"/>
         </w:rPr>
-        <w:t xml:space="preserve">This is demonstrated through the use of SSRF to </w:t>
+        <w:t xml:space="preserve">This is demonstrated through abuse of the SSRF to access a service located internally to our service, and revealing it to the user</w:t>
       </w:r>
     </w:p>
     <w:p>
@@ -2522,7 +2522,7 @@
 
 <file path=customXML/item1.xml><?xml version="1.0" encoding="utf-8"?>
 <go:gDocsCustomXmlDataStorage xmlns:go="http://customooxmlschemas.google.com/" xmlns:r="http://schemas.openxmlformats.org/officeDocument/2006/relationships">
-  <go:docsCustomData xmlns:go="http://customooxmlschemas.google.com/" roundtripDataSignature="AMtx7mj4is6qLiTwE311AuYgWZj5TlHCtw==">AMUW2mU6FUb/fOS4Uyv7z3g6vIYjcEvbDgLj9PSXcDzlBDecXcpts7JRaOEb3Uu4XVoZ6jfOkaK3k8wtbMO7QZ6Zr7usf8VbupbNHoNnMjuQ7XG9tcJv574=</go:docsCustomData>
+  <go:docsCustomData xmlns:go="http://customooxmlschemas.google.com/" roundtripDataSignature="AMtx7mj4is6qLiTwE311AuYgWZj5TlHCtw==">AMUW2mWqayEDiIqLAZAhV9wD6bX2SgLE27JDUzOPzPy9mTQGtN+c7UmoLXfIMBT5cG8E5aN4r2UhHtq+InmHt5tkhD/5cyBMkz9OmehCJdpmFzuEtnup+1Q=</go:docsCustomData>
 </go:gDocsCustomXmlDataStorage>
 </file>
 

</xml_diff>